<commit_message>
laboratorio 10 - Entrega final
</commit_message>
<xml_diff>
--- a/Docs/Observaciones-Lab 10.docx
+++ b/Docs/Observaciones-Lab 10.docx
@@ -4,7 +4,7 @@
   <w:body>
     <w:p>
       <w:pPr>
-        <w:pStyle w:val="Title"/>
+        <w:pStyle w:val="Ttulo"/>
         <w:jc w:val="center"/>
         <w:rPr>
           <w:b/>
@@ -29,32 +29,23 @@
         <w:jc w:val="right"/>
         <w:rPr>
           <w:noProof w:val="0"/>
-          <w:lang w:val="es-CO"/>
+          <w:lang w:val="es-419"/>
         </w:rPr>
       </w:pPr>
       <w:r>
         <w:rPr>
           <w:noProof w:val="0"/>
-          <w:lang w:val="es-CO"/>
-        </w:rPr>
-        <w:t xml:space="preserve">Estudiante </w:t>
+          <w:lang w:val="es-419"/>
+        </w:rPr>
+        <w:t>Estudiante 1 Cod</w:t>
       </w:r>
       <w:r>
         <w:rPr>
           <w:noProof w:val="0"/>
-          <w:lang w:val="es-CO"/>
-        </w:rPr>
-        <w:t xml:space="preserve">1 Cod </w:t>
-      </w:r>
-      <w:proofErr w:type="spellStart"/>
-      <w:r>
-        <w:rPr>
-          <w:noProof w:val="0"/>
-          <w:lang w:val="es-CO"/>
-        </w:rPr>
-        <w:t>XXXX</w:t>
-      </w:r>
-      <w:proofErr w:type="spellEnd"/>
+          <w:lang w:val="es-419"/>
+        </w:rPr>
+        <w:t xml:space="preserve"> 202021673</w:t>
+      </w:r>
     </w:p>
     <w:p>
       <w:pPr>
@@ -62,36 +53,27 @@
         <w:jc w:val="right"/>
         <w:rPr>
           <w:noProof w:val="0"/>
-          <w:lang w:val="es-CO"/>
+          <w:lang w:val="es-419"/>
         </w:rPr>
       </w:pPr>
       <w:r>
         <w:rPr>
           <w:noProof w:val="0"/>
-          <w:lang w:val="es-CO"/>
-        </w:rPr>
-        <w:t xml:space="preserve">Estudiante </w:t>
+          <w:lang w:val="es-419"/>
+        </w:rPr>
+        <w:t xml:space="preserve">Estudiante 2 Cod </w:t>
       </w:r>
       <w:r>
         <w:rPr>
           <w:noProof w:val="0"/>
-          <w:lang w:val="es-CO"/>
-        </w:rPr>
-        <w:t xml:space="preserve">2 Cod </w:t>
-      </w:r>
-      <w:proofErr w:type="spellStart"/>
-      <w:r>
-        <w:rPr>
-          <w:noProof w:val="0"/>
-          <w:lang w:val="es-CO"/>
-        </w:rPr>
-        <w:t>XXXX</w:t>
-      </w:r>
-      <w:proofErr w:type="spellEnd"/>
+          <w:lang w:val="es-419"/>
+        </w:rPr>
+        <w:t>202026468</w:t>
+      </w:r>
     </w:p>
     <w:p>
       <w:pPr>
-        <w:pStyle w:val="Heading1"/>
+        <w:pStyle w:val="Ttulo1"/>
         <w:rPr>
           <w:b/>
           <w:bCs/>
@@ -111,7 +93,7 @@
     </w:p>
     <w:p>
       <w:pPr>
-        <w:pStyle w:val="ListParagraph"/>
+        <w:pStyle w:val="Prrafodelista"/>
         <w:numPr>
           <w:ilvl w:val="0"/>
           <w:numId w:val="14"/>
@@ -133,7 +115,7 @@
     </w:p>
     <w:p>
       <w:pPr>
-        <w:pStyle w:val="ListParagraph"/>
+        <w:pStyle w:val="Prrafodelista"/>
         <w:spacing w:after="0"/>
         <w:jc w:val="both"/>
         <w:rPr>
@@ -141,10 +123,45 @@
           <w:lang w:val="es-419"/>
         </w:rPr>
       </w:pPr>
+      <w:r>
+        <w:rPr>
+          <w:rFonts w:ascii="Dax-Regular" w:hAnsi="Dax-Regular"/>
+          <w:lang w:val="es-419"/>
+        </w:rPr>
+        <w:t>Python tiene como prede</w:t>
+      </w:r>
+      <w:r>
+        <w:rPr>
+          <w:rFonts w:ascii="Dax-Regular" w:hAnsi="Dax-Regular"/>
+          <w:lang w:val="es-419"/>
+        </w:rPr>
+        <w:t xml:space="preserve">terminado un límite de recursión de 1000. Aún así la función </w:t>
+      </w:r>
+      <w:r>
+        <w:rPr>
+          <w:rFonts w:ascii="Dax-Regular" w:hAnsi="Dax-Regular"/>
+          <w:lang w:val="es-419"/>
+        </w:rPr>
+        <w:t>sys.getre</w:t>
+      </w:r>
+      <w:r>
+        <w:rPr>
+          <w:rFonts w:ascii="Dax-Regular" w:hAnsi="Dax-Regular"/>
+          <w:lang w:val="es-419"/>
+        </w:rPr>
+        <w:t>cursionlimit</w:t>
+      </w:r>
+      <w:r>
+        <w:rPr>
+          <w:rFonts w:ascii="Dax-Regular" w:hAnsi="Dax-Regular"/>
+          <w:lang w:val="es-419"/>
+        </w:rPr>
+        <w:t>, permite superar este límite de recursión.</w:t>
+      </w:r>
     </w:p>
     <w:p>
       <w:pPr>
-        <w:pStyle w:val="ListParagraph"/>
+        <w:pStyle w:val="Prrafodelista"/>
         <w:numPr>
           <w:ilvl w:val="0"/>
           <w:numId w:val="14"/>
@@ -166,16 +183,37 @@
     </w:p>
     <w:p>
       <w:pPr>
-        <w:pStyle w:val="ListParagraph"/>
-        <w:rPr>
-          <w:rFonts w:ascii="Dax-Regular" w:hAnsi="Dax-Regular"/>
-          <w:lang w:val="es-419"/>
-        </w:rPr>
-      </w:pPr>
+        <w:pStyle w:val="Prrafodelista"/>
+        <w:rPr>
+          <w:rFonts w:ascii="Dax-Regular" w:hAnsi="Dax-Regular"/>
+          <w:lang w:val="es-419"/>
+        </w:rPr>
+      </w:pPr>
+      <w:r>
+        <w:rPr>
+          <w:rFonts w:ascii="Dax-Regular" w:hAnsi="Dax-Regular"/>
+          <w:lang w:val="es-419"/>
+        </w:rPr>
+        <w:t xml:space="preserve">Consideramos </w:t>
+      </w:r>
+      <w:r>
+        <w:rPr>
+          <w:rFonts w:ascii="Dax-Regular" w:hAnsi="Dax-Regular"/>
+          <w:lang w:val="es-419"/>
+        </w:rPr>
+        <w:t xml:space="preserve">que se debe realizar este cambio, ya que así se podría hacer mas recursiones y el código </w:t>
+      </w:r>
+      <w:r>
+        <w:rPr>
+          <w:rFonts w:ascii="Dax-Regular" w:hAnsi="Dax-Regular"/>
+          <w:lang w:val="es-419"/>
+        </w:rPr>
+        <w:t>se realice correctamente.</w:t>
+      </w:r>
     </w:p>
     <w:p>
       <w:pPr>
-        <w:pStyle w:val="ListParagraph"/>
+        <w:pStyle w:val="Prrafodelista"/>
         <w:numPr>
           <w:ilvl w:val="0"/>
           <w:numId w:val="14"/>
@@ -197,7 +235,7 @@
     </w:p>
     <w:p>
       <w:pPr>
-        <w:pStyle w:val="ListParagraph"/>
+        <w:pStyle w:val="Prrafodelista"/>
         <w:spacing w:after="0"/>
         <w:jc w:val="both"/>
         <w:rPr>
@@ -205,10 +243,31 @@
           <w:lang w:val="es-419"/>
         </w:rPr>
       </w:pPr>
+      <w:r>
+        <w:rPr>
+          <w:rFonts w:ascii="Dax-Regular" w:hAnsi="Dax-Regular"/>
+          <w:lang w:val="es-419"/>
+        </w:rPr>
+        <w:t xml:space="preserve">Como </w:t>
+      </w:r>
+      <w:r>
+        <w:rPr>
+          <w:rFonts w:ascii="Dax-Regular" w:hAnsi="Dax-Regular"/>
+          <w:lang w:val="es-419"/>
+        </w:rPr>
+        <w:t xml:space="preserve">comentamos en el literal a, Python tiene como predeterminado un límite de recursión </w:t>
+      </w:r>
+      <w:r>
+        <w:rPr>
+          <w:rFonts w:ascii="Dax-Regular" w:hAnsi="Dax-Regular"/>
+          <w:lang w:val="es-419"/>
+        </w:rPr>
+        <w:t>de 1000.</w:t>
+      </w:r>
     </w:p>
     <w:p>
       <w:pPr>
-        <w:pStyle w:val="ListParagraph"/>
+        <w:pStyle w:val="Prrafodelista"/>
         <w:numPr>
           <w:ilvl w:val="0"/>
           <w:numId w:val="14"/>
@@ -230,16 +289,72 @@
     </w:p>
     <w:p>
       <w:pPr>
-        <w:pStyle w:val="ListParagraph"/>
-        <w:rPr>
-          <w:rFonts w:ascii="Dax-Regular" w:hAnsi="Dax-Regular"/>
-          <w:lang w:val="es-419"/>
-        </w:rPr>
-      </w:pPr>
+        <w:pStyle w:val="Prrafodelista"/>
+        <w:rPr>
+          <w:rFonts w:ascii="Dax-Regular" w:hAnsi="Dax-Regular"/>
+          <w:lang w:val="es-419"/>
+        </w:rPr>
+      </w:pPr>
+      <w:r>
+        <w:rPr>
+          <w:rFonts w:ascii="Dax-Regular" w:hAnsi="Dax-Regular"/>
+          <w:lang w:val="es-419"/>
+        </w:rPr>
+        <w:t xml:space="preserve">La relación que existe en ellos es </w:t>
+      </w:r>
+      <w:r>
+        <w:rPr>
+          <w:rFonts w:ascii="Dax-Regular" w:hAnsi="Dax-Regular"/>
+          <w:lang w:val="es-419"/>
+        </w:rPr>
+        <w:t xml:space="preserve">directamente </w:t>
+      </w:r>
+      <w:r>
+        <w:rPr>
+          <w:rFonts w:ascii="Dax-Regular" w:hAnsi="Dax-Regular"/>
+          <w:lang w:val="es-419"/>
+        </w:rPr>
+        <w:t>proporcional</w:t>
+      </w:r>
+      <w:r>
+        <w:rPr>
+          <w:rFonts w:ascii="Dax-Regular" w:hAnsi="Dax-Regular"/>
+          <w:lang w:val="es-419"/>
+        </w:rPr>
+        <w:t xml:space="preserve">, ya que entre mayor arcos o vértices se </w:t>
+      </w:r>
+      <w:r>
+        <w:rPr>
+          <w:rFonts w:ascii="Dax-Regular" w:hAnsi="Dax-Regular"/>
+          <w:lang w:val="es-419"/>
+        </w:rPr>
+        <w:t>implementen</w:t>
+      </w:r>
+      <w:r>
+        <w:rPr>
+          <w:rFonts w:ascii="Dax-Regular" w:hAnsi="Dax-Regular"/>
+          <w:lang w:val="es-419"/>
+        </w:rPr>
+        <w:t xml:space="preserve"> en el grafo, este más tiempo se </w:t>
+      </w:r>
+      <w:r>
+        <w:rPr>
+          <w:rFonts w:ascii="Dax-Regular" w:hAnsi="Dax-Regular"/>
+          <w:lang w:val="es-419"/>
+        </w:rPr>
+        <w:t xml:space="preserve">demora en la ejecución de la operación </w:t>
+      </w:r>
+      <w:r>
+        <w:rPr>
+          <w:rFonts w:ascii="Dax-Regular" w:hAnsi="Dax-Regular"/>
+          <w:lang w:val="es-419"/>
+        </w:rPr>
+        <w:t>4.</w:t>
+      </w:r>
     </w:p>
     <w:p>
       <w:pPr>
-        <w:pStyle w:val="ListParagraph"/>
+        <w:pStyle w:val="Prrafodelista"/>
         <w:numPr>
           <w:ilvl w:val="0"/>
           <w:numId w:val="14"/>
@@ -261,16 +376,37 @@
     </w:p>
     <w:p>
       <w:pPr>
-        <w:pStyle w:val="ListParagraph"/>
-        <w:rPr>
-          <w:rFonts w:ascii="Dax-Regular" w:hAnsi="Dax-Regular"/>
-          <w:lang w:val="es-419"/>
-        </w:rPr>
-      </w:pPr>
+        <w:pStyle w:val="Prrafodelista"/>
+        <w:rPr>
+          <w:rFonts w:ascii="Dax-Regular" w:hAnsi="Dax-Regular"/>
+          <w:lang w:val="es-419"/>
+        </w:rPr>
+      </w:pPr>
+      <w:r>
+        <w:rPr>
+          <w:rFonts w:ascii="Dax-Regular" w:hAnsi="Dax-Regular"/>
+          <w:lang w:val="es-419"/>
+        </w:rPr>
+        <w:t>Este grafo definido tiene como caracter</w:t>
+      </w:r>
+      <w:r>
+        <w:rPr>
+          <w:rFonts w:ascii="Dax-Regular" w:hAnsi="Dax-Regular"/>
+          <w:lang w:val="es-419"/>
+        </w:rPr>
+        <w:t xml:space="preserve">ística, que las aristas tiene un sentido definido, por lo que </w:t>
+      </w:r>
+      <w:r>
+        <w:rPr>
+          <w:rFonts w:ascii="Dax-Regular" w:hAnsi="Dax-Regular"/>
+          <w:lang w:val="es-419"/>
+        </w:rPr>
+        <w:t>los vértices y arcos llevan dirección.</w:t>
+      </w:r>
     </w:p>
     <w:p>
       <w:pPr>
-        <w:pStyle w:val="ListParagraph"/>
+        <w:pStyle w:val="Prrafodelista"/>
         <w:numPr>
           <w:ilvl w:val="0"/>
           <w:numId w:val="14"/>
@@ -292,16 +428,30 @@
     </w:p>
     <w:p>
       <w:pPr>
-        <w:pStyle w:val="ListParagraph"/>
-        <w:rPr>
-          <w:rFonts w:ascii="Dax-Regular" w:hAnsi="Dax-Regular"/>
-          <w:lang w:val="es-419"/>
-        </w:rPr>
-      </w:pPr>
+        <w:pStyle w:val="Prrafodelista"/>
+        <w:rPr>
+          <w:rFonts w:ascii="Dax-Regular" w:hAnsi="Dax-Regular"/>
+          <w:lang w:val="es-419"/>
+        </w:rPr>
+      </w:pPr>
+      <w:r>
+        <w:rPr>
+          <w:rFonts w:ascii="Dax-Regular" w:hAnsi="Dax-Regular"/>
+          <w:lang w:val="es-419"/>
+        </w:rPr>
+        <w:t>El tamaño inicial es igual a 14000</w:t>
+      </w:r>
+      <w:r>
+        <w:rPr>
+          <w:rFonts w:ascii="Dax-Regular" w:hAnsi="Dax-Regular"/>
+          <w:lang w:val="es-419"/>
+        </w:rPr>
+        <w:t>.</w:t>
+      </w:r>
     </w:p>
     <w:p>
       <w:pPr>
-        <w:pStyle w:val="ListParagraph"/>
+        <w:pStyle w:val="Prrafodelista"/>
         <w:numPr>
           <w:ilvl w:val="0"/>
           <w:numId w:val="14"/>
@@ -323,16 +473,30 @@
     </w:p>
     <w:p>
       <w:pPr>
-        <w:pStyle w:val="ListParagraph"/>
-        <w:rPr>
-          <w:rFonts w:ascii="Dax-Regular" w:hAnsi="Dax-Regular"/>
-          <w:lang w:val="es-419"/>
-        </w:rPr>
-      </w:pPr>
+        <w:pStyle w:val="Prrafodelista"/>
+        <w:rPr>
+          <w:rFonts w:ascii="Dax-Regular" w:hAnsi="Dax-Regular"/>
+          <w:lang w:val="es-419"/>
+        </w:rPr>
+      </w:pPr>
+      <w:r>
+        <w:rPr>
+          <w:rFonts w:ascii="Dax-Regular" w:hAnsi="Dax-Regular"/>
+          <w:lang w:val="es-419"/>
+        </w:rPr>
+        <w:t>La Estructura de datos utilizada es ‘ADJ LIST’</w:t>
+      </w:r>
+      <w:r>
+        <w:rPr>
+          <w:rFonts w:ascii="Dax-Regular" w:hAnsi="Dax-Regular"/>
+          <w:lang w:val="es-419"/>
+        </w:rPr>
+        <w:t>.</w:t>
+      </w:r>
     </w:p>
     <w:p>
       <w:pPr>
-        <w:pStyle w:val="ListParagraph"/>
+        <w:pStyle w:val="Prrafodelista"/>
         <w:numPr>
           <w:ilvl w:val="0"/>
           <w:numId w:val="14"/>
@@ -354,16 +518,44 @@
     </w:p>
     <w:p>
       <w:pPr>
-        <w:pStyle w:val="ListParagraph"/>
-        <w:rPr>
-          <w:rFonts w:ascii="Dax-Regular" w:hAnsi="Dax-Regular"/>
-          <w:lang w:val="es-419"/>
-        </w:rPr>
-      </w:pPr>
+        <w:pStyle w:val="Prrafodelista"/>
+        <w:rPr>
+          <w:rFonts w:ascii="Dax-Regular" w:hAnsi="Dax-Regular"/>
+          <w:lang w:val="es-419"/>
+        </w:rPr>
+      </w:pPr>
+      <w:r>
+        <w:rPr>
+          <w:rFonts w:ascii="Dax-Regular" w:hAnsi="Dax-Regular"/>
+          <w:lang w:val="es-419"/>
+        </w:rPr>
+        <w:t xml:space="preserve">La función de comparación que se utiliza es </w:t>
+      </w:r>
+      <w:r>
+        <w:rPr>
+          <w:rFonts w:ascii="Dax-Regular" w:hAnsi="Dax-Regular"/>
+          <w:lang w:val="es-419"/>
+        </w:rPr>
+        <w:t>‘</w:t>
+      </w:r>
+      <w:r>
+        <w:rPr>
+          <w:rFonts w:ascii="Dax-Regular" w:hAnsi="Dax-Regular"/>
+          <w:lang w:val="es-419"/>
+        </w:rPr>
+        <w:t>compareStop</w:t>
+      </w:r>
+      <w:r>
+        <w:rPr>
+          <w:rFonts w:ascii="Dax-Regular" w:hAnsi="Dax-Regular"/>
+          <w:lang w:val="es-419"/>
+        </w:rPr>
+        <w:t>lds’</w:t>
+      </w:r>
     </w:p>
     <w:p>
       <w:pPr>
-        <w:pStyle w:val="ListParagraph"/>
+        <w:pStyle w:val="Prrafodelista"/>
         <w:spacing w:after="0"/>
         <w:jc w:val="both"/>
         <w:rPr>
@@ -371,6 +563,195 @@
           <w:lang w:val="es-CO"/>
         </w:rPr>
       </w:pPr>
+    </w:p>
+    <w:p>
+      <w:pPr>
+        <w:pStyle w:val="Prrafodelista"/>
+        <w:spacing w:after="0"/>
+        <w:jc w:val="both"/>
+        <w:rPr>
+          <w:rFonts w:ascii="Dax-Regular" w:hAnsi="Dax-Regular"/>
+          <w:lang w:val="es-CO"/>
+        </w:rPr>
+      </w:pPr>
+      <w:r>
+        <w:rPr>
+          <w:rFonts w:ascii="Dax-Regular" w:hAnsi="Dax-Regular"/>
+          <w:lang w:val="es-CO"/>
+        </w:rPr>
+        <w:t>OPCI</w:t>
+      </w:r>
+      <w:r>
+        <w:rPr>
+          <w:rFonts w:ascii="Dax-Regular" w:hAnsi="Dax-Regular"/>
+          <w:lang w:val="es-CO"/>
+        </w:rPr>
+        <w:t>Ó</w:t>
+      </w:r>
+      <w:r>
+        <w:rPr>
+          <w:rFonts w:ascii="Dax-Regular" w:hAnsi="Dax-Regular"/>
+          <w:lang w:val="es-CO"/>
+        </w:rPr>
+        <w:t>N 4</w:t>
+      </w:r>
+      <w:r>
+        <w:rPr>
+          <w:rFonts w:ascii="Dax-Regular" w:hAnsi="Dax-Regular"/>
+          <w:lang w:val="es-CO"/>
+        </w:rPr>
+        <w:tab/>
+      </w:r>
+      <w:r>
+        <w:rPr>
+          <w:rFonts w:ascii="Dax-Regular" w:hAnsi="Dax-Regular"/>
+          <w:lang w:val="es-CO"/>
+        </w:rPr>
+        <w:tab/>
+      </w:r>
+      <w:r>
+        <w:rPr>
+          <w:rFonts w:ascii="Dax-Regular" w:hAnsi="Dax-Regular"/>
+          <w:lang w:val="es-CO"/>
+        </w:rPr>
+        <w:tab/>
+      </w:r>
+      <w:r>
+        <w:rPr>
+          <w:rFonts w:ascii="Dax-Regular" w:hAnsi="Dax-Regular"/>
+          <w:lang w:val="es-CO"/>
+        </w:rPr>
+        <w:tab/>
+      </w:r>
+      <w:r>
+        <w:rPr>
+          <w:rFonts w:ascii="Dax-Regular" w:hAnsi="Dax-Regular"/>
+          <w:lang w:val="es-CO"/>
+        </w:rPr>
+        <w:tab/>
+        <w:t>OPCI</w:t>
+      </w:r>
+      <w:r>
+        <w:rPr>
+          <w:rFonts w:ascii="Dax-Regular" w:hAnsi="Dax-Regular"/>
+          <w:lang w:val="es-CO"/>
+        </w:rPr>
+        <w:t>Ó</w:t>
+      </w:r>
+      <w:r>
+        <w:rPr>
+          <w:rFonts w:ascii="Dax-Regular" w:hAnsi="Dax-Regular"/>
+          <w:lang w:val="es-CO"/>
+        </w:rPr>
+        <w:t xml:space="preserve">N </w:t>
+      </w:r>
+      <w:r>
+        <w:rPr>
+          <w:rFonts w:ascii="Dax-Regular" w:hAnsi="Dax-Regular"/>
+          <w:lang w:val="es-CO"/>
+        </w:rPr>
+        <w:t>6</w:t>
+      </w:r>
+    </w:p>
+    <w:p>
+      <w:pPr>
+        <w:pStyle w:val="Prrafodelista"/>
+        <w:spacing w:after="0"/>
+        <w:jc w:val="both"/>
+        <w:rPr>
+          <w:rFonts w:ascii="Dax-Regular" w:hAnsi="Dax-Regular"/>
+          <w:lang w:val="es-CO"/>
+        </w:rPr>
+      </w:pPr>
+      <w:r>
+        <w:rPr>
+          <w:rFonts w:ascii="Dax-Regular" w:hAnsi="Dax-Regular"/>
+          <w:lang w:val="es-CO"/>
+        </w:rPr>
+        <w:drawing>
+          <wp:inline distT="0" distB="0" distL="0" distR="0" wp14:anchorId="668B3121" wp14:editId="0E957DFA">
+            <wp:extent cx="2650756" cy="1184910"/>
+            <wp:effectExtent l="0" t="0" r="0" b="0"/>
+            <wp:docPr id="1" name="Imagen 1"/>
+            <wp:cNvGraphicFramePr>
+              <a:graphicFrameLocks xmlns:a="http://schemas.openxmlformats.org/drawingml/2006/main" noChangeAspect="1"/>
+            </wp:cNvGraphicFramePr>
+            <a:graphic xmlns:a="http://schemas.openxmlformats.org/drawingml/2006/main">
+              <a:graphicData uri="http://schemas.openxmlformats.org/drawingml/2006/picture">
+                <pic:pic xmlns:pic="http://schemas.openxmlformats.org/drawingml/2006/picture">
+                  <pic:nvPicPr>
+                    <pic:cNvPr id="1" name=""/>
+                    <pic:cNvPicPr/>
+                  </pic:nvPicPr>
+                  <pic:blipFill>
+                    <a:blip r:embed="rId8"/>
+                    <a:stretch>
+                      <a:fillRect/>
+                    </a:stretch>
+                  </pic:blipFill>
+                  <pic:spPr>
+                    <a:xfrm>
+                      <a:off x="0" y="0"/>
+                      <a:ext cx="2667851" cy="1192551"/>
+                    </a:xfrm>
+                    <a:prstGeom prst="rect">
+                      <a:avLst/>
+                    </a:prstGeom>
+                  </pic:spPr>
+                </pic:pic>
+              </a:graphicData>
+            </a:graphic>
+          </wp:inline>
+        </w:drawing>
+      </w:r>
+      <w:r>
+        <w:rPr>
+          <w:rFonts w:ascii="Dax-Regular" w:hAnsi="Dax-Regular"/>
+          <w:lang w:val="es-CO"/>
+        </w:rPr>
+        <w:t xml:space="preserve"> </w:t>
+      </w:r>
+      <w:r>
+        <w:rPr>
+          <w:rFonts w:ascii="Dax-Regular" w:hAnsi="Dax-Regular"/>
+          <w:lang w:val="es-CO"/>
+        </w:rPr>
+        <w:drawing>
+          <wp:inline distT="0" distB="0" distL="0" distR="0" wp14:anchorId="30C0617A" wp14:editId="0A0EFE1C">
+            <wp:extent cx="2688038" cy="1163955"/>
+            <wp:effectExtent l="0" t="0" r="0" b="0"/>
+            <wp:docPr id="2" name="Imagen 2"/>
+            <wp:cNvGraphicFramePr>
+              <a:graphicFrameLocks xmlns:a="http://schemas.openxmlformats.org/drawingml/2006/main" noChangeAspect="1"/>
+            </wp:cNvGraphicFramePr>
+            <a:graphic xmlns:a="http://schemas.openxmlformats.org/drawingml/2006/main">
+              <a:graphicData uri="http://schemas.openxmlformats.org/drawingml/2006/picture">
+                <pic:pic xmlns:pic="http://schemas.openxmlformats.org/drawingml/2006/picture">
+                  <pic:nvPicPr>
+                    <pic:cNvPr id="1" name=""/>
+                    <pic:cNvPicPr/>
+                  </pic:nvPicPr>
+                  <pic:blipFill>
+                    <a:blip r:embed="rId9"/>
+                    <a:stretch>
+                      <a:fillRect/>
+                    </a:stretch>
+                  </pic:blipFill>
+                  <pic:spPr>
+                    <a:xfrm>
+                      <a:off x="0" y="0"/>
+                      <a:ext cx="2698106" cy="1168315"/>
+                    </a:xfrm>
+                    <a:prstGeom prst="rect">
+                      <a:avLst/>
+                    </a:prstGeom>
+                  </pic:spPr>
+                </pic:pic>
+              </a:graphicData>
+            </a:graphic>
+          </wp:inline>
+        </w:drawing>
+      </w:r>
     </w:p>
     <w:sectPr>
       <w:pgSz w:w="12240" w:h="15840"/>
@@ -2198,11 +2579,11 @@
       <w:noProof/>
     </w:rPr>
   </w:style>
-  <w:style w:type="paragraph" w:styleId="Heading1">
+  <w:style w:type="paragraph" w:styleId="Ttulo1">
     <w:name w:val="heading 1"/>
     <w:basedOn w:val="Normal"/>
     <w:next w:val="Normal"/>
-    <w:link w:val="Heading1Char"/>
+    <w:link w:val="Ttulo1Car"/>
     <w:uiPriority w:val="9"/>
     <w:qFormat/>
     <w:rsid w:val="003C0715"/>
@@ -2219,11 +2600,11 @@
       <w:szCs w:val="32"/>
     </w:rPr>
   </w:style>
-  <w:style w:type="paragraph" w:styleId="Heading2">
+  <w:style w:type="paragraph" w:styleId="Ttulo2">
     <w:name w:val="heading 2"/>
     <w:basedOn w:val="Normal"/>
     <w:next w:val="Normal"/>
-    <w:link w:val="Heading2Char"/>
+    <w:link w:val="Ttulo2Car"/>
     <w:uiPriority w:val="9"/>
     <w:unhideWhenUsed/>
     <w:qFormat/>
@@ -2241,13 +2622,13 @@
       <w:szCs w:val="26"/>
     </w:rPr>
   </w:style>
-  <w:style w:type="character" w:default="1" w:styleId="DefaultParagraphFont">
+  <w:style w:type="character" w:default="1" w:styleId="Fuentedeprrafopredeter">
     <w:name w:val="Default Paragraph Font"/>
     <w:uiPriority w:val="1"/>
     <w:semiHidden/>
     <w:unhideWhenUsed/>
   </w:style>
-  <w:style w:type="table" w:default="1" w:styleId="TableNormal">
+  <w:style w:type="table" w:default="1" w:styleId="Tablanormal">
     <w:name w:val="Normal Table"/>
     <w:uiPriority w:val="99"/>
     <w:semiHidden/>
@@ -2262,17 +2643,17 @@
       </w:tblCellMar>
     </w:tblPr>
   </w:style>
-  <w:style w:type="numbering" w:default="1" w:styleId="NoList">
+  <w:style w:type="numbering" w:default="1" w:styleId="Sinlista">
     <w:name w:val="No List"/>
     <w:uiPriority w:val="99"/>
     <w:semiHidden/>
     <w:unhideWhenUsed/>
   </w:style>
-  <w:style w:type="paragraph" w:styleId="Title">
+  <w:style w:type="paragraph" w:styleId="Ttulo">
     <w:name w:val="Title"/>
     <w:basedOn w:val="Normal"/>
     <w:next w:val="Normal"/>
-    <w:link w:val="TitleChar"/>
+    <w:link w:val="TtuloCar"/>
     <w:uiPriority w:val="10"/>
     <w:qFormat/>
     <w:rsid w:val="00BA3B38"/>
@@ -2288,10 +2669,10 @@
       <w:szCs w:val="56"/>
     </w:rPr>
   </w:style>
-  <w:style w:type="character" w:customStyle="1" w:styleId="TitleChar">
-    <w:name w:val="Title Char"/>
-    <w:basedOn w:val="DefaultParagraphFont"/>
-    <w:link w:val="Title"/>
+  <w:style w:type="character" w:customStyle="1" w:styleId="TtuloCar">
+    <w:name w:val="Título Car"/>
+    <w:basedOn w:val="Fuentedeprrafopredeter"/>
+    <w:link w:val="Ttulo"/>
     <w:uiPriority w:val="10"/>
     <w:rsid w:val="00BA3B38"/>
     <w:rPr>
@@ -2303,7 +2684,7 @@
       <w:szCs w:val="56"/>
     </w:rPr>
   </w:style>
-  <w:style w:type="paragraph" w:styleId="ListParagraph">
+  <w:style w:type="paragraph" w:styleId="Prrafodelista">
     <w:name w:val="List Paragraph"/>
     <w:basedOn w:val="Normal"/>
     <w:uiPriority w:val="34"/>
@@ -2317,9 +2698,9 @@
       <w:noProof w:val="0"/>
     </w:rPr>
   </w:style>
-  <w:style w:type="character" w:styleId="CommentReference">
+  <w:style w:type="character" w:styleId="Refdecomentario">
     <w:name w:val="annotation reference"/>
-    <w:basedOn w:val="DefaultParagraphFont"/>
+    <w:basedOn w:val="Fuentedeprrafopredeter"/>
     <w:uiPriority w:val="99"/>
     <w:semiHidden/>
     <w:unhideWhenUsed/>
@@ -2329,10 +2710,10 @@
       <w:szCs w:val="16"/>
     </w:rPr>
   </w:style>
-  <w:style w:type="paragraph" w:styleId="CommentText">
+  <w:style w:type="paragraph" w:styleId="Textocomentario">
     <w:name w:val="annotation text"/>
     <w:basedOn w:val="Normal"/>
-    <w:link w:val="CommentTextChar"/>
+    <w:link w:val="TextocomentarioCar"/>
     <w:uiPriority w:val="99"/>
     <w:semiHidden/>
     <w:unhideWhenUsed/>
@@ -2346,10 +2727,10 @@
       <w:szCs w:val="20"/>
     </w:rPr>
   </w:style>
-  <w:style w:type="character" w:customStyle="1" w:styleId="CommentTextChar">
-    <w:name w:val="Comment Text Char"/>
-    <w:basedOn w:val="DefaultParagraphFont"/>
-    <w:link w:val="CommentText"/>
+  <w:style w:type="character" w:customStyle="1" w:styleId="TextocomentarioCar">
+    <w:name w:val="Texto comentario Car"/>
+    <w:basedOn w:val="Fuentedeprrafopredeter"/>
+    <w:link w:val="Textocomentario"/>
     <w:uiPriority w:val="99"/>
     <w:semiHidden/>
     <w:rsid w:val="00A442AC"/>
@@ -2358,7 +2739,7 @@
       <w:szCs w:val="20"/>
     </w:rPr>
   </w:style>
-  <w:style w:type="paragraph" w:styleId="Caption">
+  <w:style w:type="paragraph" w:styleId="Descripcin">
     <w:name w:val="caption"/>
     <w:basedOn w:val="Normal"/>
     <w:next w:val="Normal"/>
@@ -2378,9 +2759,9 @@
       <w:szCs w:val="18"/>
     </w:rPr>
   </w:style>
-  <w:style w:type="table" w:styleId="GridTable2">
+  <w:style w:type="table" w:styleId="Tabladecuadrcula2">
     <w:name w:val="Grid Table 2"/>
-    <w:basedOn w:val="TableNormal"/>
+    <w:basedOn w:val="Tablanormal"/>
     <w:uiPriority w:val="47"/>
     <w:rsid w:val="00076EA8"/>
     <w:pPr>
@@ -2453,10 +2834,10 @@
       </w:tcPr>
     </w:tblStylePr>
   </w:style>
-  <w:style w:type="character" w:customStyle="1" w:styleId="Heading1Char">
-    <w:name w:val="Heading 1 Char"/>
-    <w:basedOn w:val="DefaultParagraphFont"/>
-    <w:link w:val="Heading1"/>
+  <w:style w:type="character" w:customStyle="1" w:styleId="Ttulo1Car">
+    <w:name w:val="Título 1 Car"/>
+    <w:basedOn w:val="Fuentedeprrafopredeter"/>
+    <w:link w:val="Ttulo1"/>
     <w:uiPriority w:val="9"/>
     <w:rsid w:val="003C0715"/>
     <w:rPr>
@@ -2467,10 +2848,10 @@
       <w:szCs w:val="32"/>
     </w:rPr>
   </w:style>
-  <w:style w:type="character" w:customStyle="1" w:styleId="Heading2Char">
-    <w:name w:val="Heading 2 Char"/>
-    <w:basedOn w:val="DefaultParagraphFont"/>
-    <w:link w:val="Heading2"/>
+  <w:style w:type="character" w:customStyle="1" w:styleId="Ttulo2Car">
+    <w:name w:val="Título 2 Car"/>
+    <w:basedOn w:val="Fuentedeprrafopredeter"/>
+    <w:link w:val="Ttulo2"/>
     <w:uiPriority w:val="9"/>
     <w:rsid w:val="003C0715"/>
     <w:rPr>
@@ -3014,7 +3395,22 @@
 </file>
 
 <file path=customXml/itemProps2.xml><?xml version="1.0" encoding="utf-8"?>
-<ds:datastoreItem xmlns:ds="http://schemas.openxmlformats.org/officeDocument/2006/customXml" ds:itemID="{B5A68955-FE31-4882-A896-23358313A6FD}"/>
+<ds:datastoreItem xmlns:ds="http://schemas.openxmlformats.org/officeDocument/2006/customXml" ds:itemID="{B5A68955-FE31-4882-A896-23358313A6FD}">
+  <ds:schemaRefs>
+    <ds:schemaRef ds:uri="http://schemas.microsoft.com/office/2006/metadata/contentType"/>
+    <ds:schemaRef ds:uri="http://schemas.microsoft.com/office/2006/metadata/properties/metaAttributes"/>
+    <ds:schemaRef ds:uri="http://www.w3.org/2001/XMLSchema"/>
+    <ds:schemaRef ds:uri="http://schemas.microsoft.com/office/2006/metadata/properties"/>
+    <ds:schemaRef ds:uri="164883f8-7691-4ecf-b54a-664c0d0edefe"/>
+    <ds:schemaRef ds:uri="85e30bcc-d76c-4413-8e4d-2dce22fb0743"/>
+    <ds:schemaRef ds:uri="http://schemas.microsoft.com/office/2006/documentManagement/types"/>
+    <ds:schemaRef ds:uri="http://schemas.microsoft.com/office/infopath/2007/PartnerControls"/>
+    <ds:schemaRef ds:uri="http://schemas.openxmlformats.org/package/2006/metadata/core-properties"/>
+    <ds:schemaRef ds:uri="http://purl.org/dc/elements/1.1/"/>
+    <ds:schemaRef ds:uri="http://purl.org/dc/terms/"/>
+    <ds:schemaRef ds:uri="http://schemas.microsoft.com/internal/obd"/>
+  </ds:schemaRefs>
+</ds:datastoreItem>
 </file>
 
 <file path=customXml/itemProps3.xml><?xml version="1.0" encoding="utf-8"?>

</xml_diff>